<commit_message>
Seinasta dagbok verklegt 1
</commit_message>
<xml_diff>
--- a/DAGBOK/Dagbok 3 vikna nr 1.docx
+++ b/DAGBOK/Dagbok 3 vikna nr 1.docx
@@ -1005,6 +1005,130 @@
           <w:lang w:val="is-IS"/>
         </w:rPr>
         <w:t>Höldum áfram að kóða. Ívar í UI, Indí í Voyages, Inga er að uppfæra skýrsluna og Dagur er að klára í Employees LL. Þetta er alveg að koma, við getum þetta!!! Langur dagur í dag.</w:t>
+      </w:r>
+    </w:p>
+    <w:p>
+      <w:pPr>
+        <w:rPr>
+          <w:rFonts w:ascii="Arial" w:hAnsi="Arial" w:cs="Arial"/>
+          <w:sz w:val="24"/>
+          <w:szCs w:val="24"/>
+          <w:lang w:val="is-IS"/>
+        </w:rPr>
+      </w:pPr>
+    </w:p>
+    <w:p>
+      <w:pPr>
+        <w:rPr>
+          <w:rFonts w:ascii="Arial" w:hAnsi="Arial" w:cs="Arial"/>
+          <w:sz w:val="24"/>
+          <w:szCs w:val="24"/>
+          <w:lang w:val="is-IS"/>
+        </w:rPr>
+      </w:pPr>
+      <w:r>
+        <w:rPr>
+          <w:rFonts w:ascii="Arial" w:hAnsi="Arial" w:cs="Arial"/>
+          <w:b/>
+          <w:bCs/>
+          <w:sz w:val="24"/>
+          <w:szCs w:val="24"/>
+          <w:lang w:val="is-IS"/>
+        </w:rPr>
+        <w:t>12. desember</w:t>
+      </w:r>
+    </w:p>
+    <w:p>
+      <w:pPr>
+        <w:rPr>
+          <w:rFonts w:ascii="Arial" w:hAnsi="Arial" w:cs="Arial"/>
+          <w:sz w:val="24"/>
+          <w:szCs w:val="24"/>
+          <w:lang w:val="is-IS"/>
+        </w:rPr>
+      </w:pPr>
+    </w:p>
+    <w:p>
+      <w:pPr>
+        <w:rPr>
+          <w:rFonts w:ascii="Arial" w:hAnsi="Arial" w:cs="Arial"/>
+          <w:sz w:val="24"/>
+          <w:szCs w:val="24"/>
+          <w:lang w:val="is-IS"/>
+        </w:rPr>
+      </w:pPr>
+      <w:r>
+        <w:rPr>
+          <w:rFonts w:ascii="Arial" w:hAnsi="Arial" w:cs="Arial"/>
+          <w:sz w:val="24"/>
+          <w:szCs w:val="24"/>
+          <w:lang w:val="is-IS"/>
+        </w:rPr>
+        <w:t>Erum öll að kóða á fullu en Inga er einnig að fínpússa skýrsluna. Ívar í UI, Indí í EmployeesLL og Dagur í DestinationUI. Þetta er allt að smella saman.</w:t>
+      </w:r>
+    </w:p>
+    <w:p>
+      <w:pPr>
+        <w:rPr>
+          <w:rFonts w:ascii="Arial" w:hAnsi="Arial" w:cs="Arial"/>
+          <w:b/>
+          <w:bCs/>
+          <w:sz w:val="24"/>
+          <w:szCs w:val="24"/>
+          <w:lang w:val="is-IS"/>
+        </w:rPr>
+      </w:pPr>
+      <w:r>
+        <w:rPr>
+          <w:rFonts w:ascii="Arial" w:hAnsi="Arial" w:cs="Arial"/>
+          <w:b/>
+          <w:bCs/>
+          <w:sz w:val="24"/>
+          <w:szCs w:val="24"/>
+          <w:lang w:val="is-IS"/>
+        </w:rPr>
+        <w:lastRenderedPageBreak/>
+        <w:t>13. desember</w:t>
+      </w:r>
+    </w:p>
+    <w:p>
+      <w:pPr>
+        <w:rPr>
+          <w:rFonts w:ascii="Arial" w:hAnsi="Arial" w:cs="Arial"/>
+          <w:b/>
+          <w:bCs/>
+          <w:sz w:val="24"/>
+          <w:szCs w:val="24"/>
+          <w:lang w:val="is-IS"/>
+        </w:rPr>
+      </w:pPr>
+    </w:p>
+    <w:p>
+      <w:pPr>
+        <w:rPr>
+          <w:rFonts w:ascii="Arial" w:hAnsi="Arial" w:cs="Arial"/>
+          <w:sz w:val="24"/>
+          <w:szCs w:val="24"/>
+          <w:lang w:val="is-IS"/>
+        </w:rPr>
+      </w:pPr>
+      <w:r>
+        <w:rPr>
+          <w:rFonts w:ascii="Arial" w:hAnsi="Arial" w:cs="Arial"/>
+          <w:sz w:val="24"/>
+          <w:szCs w:val="24"/>
+          <w:lang w:val="is-IS"/>
+        </w:rPr>
+        <w:t>Erum öll að klára fínpússa kóðann og lenntum svo í basli seinnipartinn, kláruðum skýrslu, happy path og video. Þetta kom loksins hjá okkur þrátt fyrir sein skil.</w:t>
+      </w:r>
+      <w:r>
+        <w:rPr>
+          <w:rFonts w:ascii="Arial" w:hAnsi="Arial" w:cs="Arial"/>
+          <w:sz w:val="24"/>
+          <w:szCs w:val="24"/>
+          <w:lang w:val="is-IS"/>
+        </w:rPr>
+        <w:t xml:space="preserve"> Endilega spyrjið okkur út í hremmingarnar sem við lentum í.</w:t>
       </w:r>
       <w:bookmarkStart w:id="0" w:name="_GoBack"/>
       <w:bookmarkEnd w:id="0"/>

</xml_diff>